<commit_message>
Changes - excel and web service working
</commit_message>
<xml_diff>
--- a/temperature_report_from_excel.docx
+++ b/temperature_report_from_excel.docx
@@ -99,7 +99,7 @@
           </w:tcPr>
           <w:p>
             <w:r>
-              <w:t>05.12.2016</w:t>
+              <w:t>06.12.2016</w:t>
             </w:r>
           </w:p>
         </w:tc>
@@ -107,19 +107,31 @@
           <w:tcPr>
             <w:tcW w:type="dxa" w:w="1728"/>
           </w:tcPr>
-          <w:p/>
+          <w:p>
+            <w:r>
+              <w:t>12</w:t>
+            </w:r>
+          </w:p>
         </w:tc>
         <w:tc>
           <w:tcPr>
             <w:tcW w:type="dxa" w:w="1728"/>
           </w:tcPr>
-          <w:p/>
+          <w:p>
+            <w:r>
+              <w:t>13</w:t>
+            </w:r>
+          </w:p>
         </w:tc>
         <w:tc>
           <w:tcPr>
             <w:tcW w:type="dxa" w:w="1728"/>
           </w:tcPr>
-          <w:p/>
+          <w:p>
+            <w:r>
+              <w:t>10</w:t>
+            </w:r>
+          </w:p>
         </w:tc>
       </w:tr>
     </w:tbl>
@@ -212,7 +224,7 @@
           </w:tcPr>
           <w:p>
             <w:r>
-              <w:t>05.12.2016</w:t>
+              <w:t>06.12.2016</w:t>
             </w:r>
           </w:p>
         </w:tc>
@@ -220,19 +232,31 @@
           <w:tcPr>
             <w:tcW w:type="dxa" w:w="1728"/>
           </w:tcPr>
-          <w:p/>
+          <w:p>
+            <w:r>
+              <w:t>12</w:t>
+            </w:r>
+          </w:p>
         </w:tc>
         <w:tc>
           <w:tcPr>
             <w:tcW w:type="dxa" w:w="1728"/>
           </w:tcPr>
-          <w:p/>
+          <w:p>
+            <w:r>
+              <w:t>15</w:t>
+            </w:r>
+          </w:p>
         </w:tc>
         <w:tc>
           <w:tcPr>
             <w:tcW w:type="dxa" w:w="1728"/>
           </w:tcPr>
-          <w:p/>
+          <w:p>
+            <w:r>
+              <w:t>8</w:t>
+            </w:r>
+          </w:p>
         </w:tc>
       </w:tr>
     </w:tbl>
@@ -325,7 +349,7 @@
           </w:tcPr>
           <w:p>
             <w:r>
-              <w:t>05.12.2016</w:t>
+              <w:t>06.12.2016</w:t>
             </w:r>
           </w:p>
         </w:tc>
@@ -333,19 +357,31 @@
           <w:tcPr>
             <w:tcW w:type="dxa" w:w="1728"/>
           </w:tcPr>
-          <w:p/>
+          <w:p>
+            <w:r>
+              <w:t>10</w:t>
+            </w:r>
+          </w:p>
         </w:tc>
         <w:tc>
           <w:tcPr>
             <w:tcW w:type="dxa" w:w="1728"/>
           </w:tcPr>
-          <w:p/>
+          <w:p>
+            <w:r>
+              <w:t>14</w:t>
+            </w:r>
+          </w:p>
         </w:tc>
         <w:tc>
           <w:tcPr>
             <w:tcW w:type="dxa" w:w="1728"/>
           </w:tcPr>
-          <w:p/>
+          <w:p>
+            <w:r>
+              <w:t>7</w:t>
+            </w:r>
+          </w:p>
         </w:tc>
       </w:tr>
     </w:tbl>

</xml_diff>